<commit_message>
Tagebuch, Salt, Reservation Class, ...
</commit_message>
<xml_diff>
--- a/Tagebuch.docx
+++ b/Tagebuch.docx
@@ -282,6 +282,19 @@
               <w:t>27.02.2019</w:t>
             </w:r>
           </w:p>
+          <w:p>
+            <w:r>
+              <w:t xml:space="preserve">Abgab: </w:t>
+            </w:r>
+            <w:proofErr w:type="spellStart"/>
+            <w:r>
+              <w:t>Product</w:t>
+            </w:r>
+            <w:proofErr w:type="spellEnd"/>
+            <w:r>
+              <w:t xml:space="preserve"> Backlog, Tagebuch, ERM</w:t>
+            </w:r>
+          </w:p>
         </w:tc>
         <w:tc>
           <w:tcPr>
@@ -324,6 +337,38 @@
                 <w:numId w:val="5"/>
               </w:numPr>
             </w:pPr>
+            <w:r>
+              <w:t>Reservation Class implementieren und Konstruktoren erstellen</w:t>
+            </w:r>
+          </w:p>
+          <w:p>
+            <w:pPr>
+              <w:pStyle w:val="Listenabsatz"/>
+              <w:numPr>
+                <w:ilvl w:val="0"/>
+                <w:numId w:val="5"/>
+              </w:numPr>
+            </w:pPr>
+            <w:r>
+              <w:t>User Class: Salt des Benutzerpasswortes programmiere</w:t>
+            </w:r>
+            <w:r>
+              <w:t>n</w:t>
+            </w:r>
+            <w:r>
+              <w:t xml:space="preserve">; </w:t>
+            </w:r>
+            <w:proofErr w:type="spellStart"/>
+            <w:r>
+              <w:t>PasswordHash</w:t>
+            </w:r>
+            <w:proofErr w:type="spellEnd"/>
+            <w:r>
+              <w:t xml:space="preserve"> begonnen</w:t>
+            </w:r>
+            <w:r>
+              <w:t>; Konstruktoren implementiert</w:t>
+            </w:r>
             <w:bookmarkStart w:id="0" w:name="_GoBack"/>
             <w:bookmarkEnd w:id="0"/>
           </w:p>

</xml_diff>